<commit_message>
Trang update bao cao
</commit_message>
<xml_diff>
--- a/03/MauBaoCao_BaiTapDuAn.docx
+++ b/03/MauBaoCao_BaiTapDuAn.docx
@@ -316,6 +316,7 @@
       <w:r>
         <w:rPr>
           <w:noProof/>
+          <w:lang w:val="vi-VN" w:eastAsia="vi-VN"/>
         </w:rPr>
         <w:drawing>
           <wp:inline distT="0" distB="0" distL="0" distR="0" wp14:anchorId="3AF9AC10" wp14:editId="174AB835">
@@ -558,7 +559,57 @@
     </w:p>
     <w:p>
       <w:pPr>
-        <w:ind w:left="4134" w:right="2466"/>
+        <w:pStyle w:val="NoSpacing"/>
+      </w:pPr>
+      <w:r>
+        <w:t xml:space="preserve">                                                    </w:t>
+      </w:r>
+    </w:p>
+    <w:p>
+      <w:pPr>
+        <w:pStyle w:val="NoSpacing"/>
+        <w:rPr>
+          <w:sz w:val="28"/>
+          <w:szCs w:val="28"/>
+        </w:rPr>
+      </w:pPr>
+      <w:r>
+        <w:t xml:space="preserve">                                                     </w:t>
+      </w:r>
+      <w:r>
+        <w:rPr>
+          <w:sz w:val="28"/>
+          <w:szCs w:val="28"/>
+        </w:rPr>
+        <w:t xml:space="preserve">Sinh viên:   </w:t>
+      </w:r>
+      <w:r>
+        <w:rPr>
+          <w:sz w:val="28"/>
+          <w:szCs w:val="28"/>
+        </w:rPr>
+        <w:t xml:space="preserve">Trương Khắc Thanh </w:t>
+      </w:r>
+    </w:p>
+    <w:p>
+      <w:pPr>
+        <w:pStyle w:val="NoSpacing"/>
+        <w:rPr>
+          <w:sz w:val="28"/>
+          <w:szCs w:val="28"/>
+        </w:rPr>
+      </w:pPr>
+      <w:r>
+        <w:rPr>
+          <w:sz w:val="28"/>
+          <w:szCs w:val="28"/>
+        </w:rPr>
+        <w:t xml:space="preserve">                                                                       Nguyễn Thị Thanh Tuyền</w:t>
+      </w:r>
+    </w:p>
+    <w:p>
+      <w:pPr>
+        <w:pStyle w:val="NoSpacing"/>
         <w:rPr>
           <w:sz w:val="28"/>
           <w:szCs w:val="28"/>
@@ -570,14 +621,7 @@
           <w:sz w:val="28"/>
           <w:szCs w:val="28"/>
         </w:rPr>
-        <w:t>Sinh viên</w:t>
-      </w:r>
-      <w:r>
-        <w:rPr>
-          <w:sz w:val="28"/>
-          <w:szCs w:val="28"/>
-        </w:rPr>
-        <w:t xml:space="preserve">:   </w:t>
+        <w:t xml:space="preserve">                                                     </w:t>
       </w:r>
       <w:r>
         <w:rPr>
@@ -585,7 +629,14 @@
           <w:sz w:val="28"/>
           <w:szCs w:val="28"/>
         </w:rPr>
-        <w:t>N</w:t>
+        <w:t>L</w:t>
+      </w:r>
+      <w:r>
+        <w:rPr>
+          <w:sz w:val="28"/>
+          <w:szCs w:val="28"/>
+        </w:rPr>
+        <w:t>ớ</w:t>
       </w:r>
       <w:r>
         <w:rPr>
@@ -593,7 +644,37 @@
           <w:sz w:val="28"/>
           <w:szCs w:val="28"/>
         </w:rPr>
-        <w:t>gu</w:t>
+        <w:t>p</w:t>
+      </w:r>
+      <w:r>
+        <w:rPr>
+          <w:sz w:val="28"/>
+          <w:szCs w:val="28"/>
+        </w:rPr>
+        <w:t xml:space="preserve">:     </w:t>
+      </w:r>
+      <w:r>
+        <w:rPr>
+          <w:spacing w:val="69"/>
+          <w:sz w:val="28"/>
+          <w:szCs w:val="28"/>
+        </w:rPr>
+        <w:t xml:space="preserve">    </w:t>
+      </w:r>
+      <w:r>
+        <w:rPr>
+          <w:sz w:val="28"/>
+          <w:szCs w:val="28"/>
+        </w:rPr>
+        <w:t>4</w:t>
+      </w:r>
+      <w:r>
+        <w:rPr>
+          <w:spacing w:val="1"/>
+          <w:sz w:val="28"/>
+          <w:szCs w:val="28"/>
+        </w:rPr>
+        <w:t>4</w:t>
       </w:r>
       <w:r>
         <w:rPr>
@@ -601,14 +682,7 @@
           <w:sz w:val="28"/>
           <w:szCs w:val="28"/>
         </w:rPr>
-        <w:t>y</w:t>
-      </w:r>
-      <w:r>
-        <w:rPr>
-          <w:sz w:val="28"/>
-          <w:szCs w:val="28"/>
-        </w:rPr>
-        <w:t>ễn</w:t>
+        <w:t>K</w:t>
       </w:r>
       <w:r>
         <w:rPr>
@@ -616,19 +690,12 @@
           <w:sz w:val="28"/>
           <w:szCs w:val="28"/>
         </w:rPr>
-        <w:t xml:space="preserve"> </w:t>
-      </w:r>
-      <w:r>
-        <w:rPr>
-          <w:sz w:val="28"/>
-          <w:szCs w:val="28"/>
-        </w:rPr>
-        <w:t>A</w:t>
-      </w:r>
-    </w:p>
-    <w:p>
-      <w:pPr>
-        <w:ind w:left="4134" w:right="2466"/>
+        <w:t>21.1</w:t>
+      </w:r>
+    </w:p>
+    <w:p>
+      <w:pPr>
+        <w:pStyle w:val="NoSpacing"/>
         <w:rPr>
           <w:sz w:val="28"/>
           <w:szCs w:val="28"/>
@@ -640,94 +707,8 @@
           <w:sz w:val="28"/>
           <w:szCs w:val="28"/>
         </w:rPr>
-        <w:t>L</w:t>
-      </w:r>
-      <w:r>
-        <w:rPr>
-          <w:sz w:val="28"/>
-          <w:szCs w:val="28"/>
-        </w:rPr>
-        <w:t>ớ</w:t>
-      </w:r>
-      <w:r>
-        <w:rPr>
-          <w:spacing w:val="1"/>
-          <w:sz w:val="28"/>
-          <w:szCs w:val="28"/>
-        </w:rPr>
-        <w:t>p</w:t>
-      </w:r>
-      <w:r>
-        <w:rPr>
-          <w:sz w:val="28"/>
-          <w:szCs w:val="28"/>
-        </w:rPr>
-        <w:t xml:space="preserve">:     </w:t>
-      </w:r>
-      <w:r>
-        <w:rPr>
-          <w:spacing w:val="69"/>
-          <w:sz w:val="28"/>
-          <w:szCs w:val="28"/>
-        </w:rPr>
-        <w:t xml:space="preserve"> </w:t>
-      </w:r>
-      <w:r>
-        <w:rPr>
-          <w:spacing w:val="69"/>
-          <w:sz w:val="28"/>
-          <w:szCs w:val="28"/>
-        </w:rPr>
-        <w:t xml:space="preserve">   </w:t>
-      </w:r>
-      <w:r>
-        <w:rPr>
-          <w:sz w:val="28"/>
-          <w:szCs w:val="28"/>
-        </w:rPr>
-        <w:t>4</w:t>
-      </w:r>
-      <w:r>
-        <w:rPr>
-          <w:spacing w:val="1"/>
-          <w:sz w:val="28"/>
-          <w:szCs w:val="28"/>
-        </w:rPr>
-        <w:t>4</w:t>
-      </w:r>
-      <w:r>
-        <w:rPr>
-          <w:spacing w:val="-4"/>
-          <w:sz w:val="28"/>
-          <w:szCs w:val="28"/>
-        </w:rPr>
-        <w:t>K</w:t>
-      </w:r>
-      <w:r>
-        <w:rPr>
-          <w:spacing w:val="1"/>
-          <w:sz w:val="28"/>
-          <w:szCs w:val="28"/>
-        </w:rPr>
-        <w:t>1</w:t>
-      </w:r>
-      <w:r>
-        <w:rPr>
-          <w:sz w:val="28"/>
-          <w:szCs w:val="28"/>
-        </w:rPr>
-        <w:t>4</w:t>
-      </w:r>
-    </w:p>
-    <w:p>
-      <w:pPr>
-        <w:spacing w:line="320" w:lineRule="exact"/>
-        <w:ind w:left="3414"/>
-        <w:rPr>
-          <w:sz w:val="28"/>
-          <w:szCs w:val="28"/>
-        </w:rPr>
-      </w:pPr>
+        <w:t xml:space="preserve">                                                     </w:t>
+      </w:r>
       <w:r>
         <w:rPr>
           <w:spacing w:val="-1"/>
@@ -741,14 +722,7 @@
           <w:sz w:val="28"/>
           <w:szCs w:val="28"/>
         </w:rPr>
-        <w:t xml:space="preserve">:  </w:t>
-      </w:r>
-      <w:r>
-        <w:rPr>
-          <w:sz w:val="28"/>
-          <w:szCs w:val="28"/>
-        </w:rPr>
-        <w:t xml:space="preserve">     </w:t>
+        <w:t xml:space="preserve">:       </w:t>
       </w:r>
       <w:r>
         <w:rPr>
@@ -756,69 +730,26 @@
           <w:sz w:val="28"/>
           <w:szCs w:val="28"/>
         </w:rPr>
-        <w:t>T</w:t>
-      </w:r>
-      <w:r>
+        <w:t xml:space="preserve">Cao Thị Nhâm </w:t>
+      </w:r>
+    </w:p>
+    <w:p>
+      <w:pPr>
+        <w:pStyle w:val="NoSpacing"/>
         <w:rPr>
           <w:sz w:val="28"/>
           <w:szCs w:val="28"/>
         </w:rPr>
-        <w:t>S.</w:t>
-      </w:r>
-      <w:r>
-        <w:rPr>
-          <w:spacing w:val="1"/>
+      </w:pPr>
+    </w:p>
+    <w:p>
+      <w:pPr>
+        <w:spacing w:line="200" w:lineRule="exact"/>
+        <w:rPr>
           <w:sz w:val="28"/>
           <w:szCs w:val="28"/>
         </w:rPr>
-        <w:t xml:space="preserve"> </w:t>
-      </w:r>
-      <w:r>
-        <w:rPr>
-          <w:spacing w:val="-1"/>
-          <w:sz w:val="28"/>
-          <w:szCs w:val="28"/>
-        </w:rPr>
-        <w:t>N</w:t>
-      </w:r>
-      <w:r>
-        <w:rPr>
-          <w:spacing w:val="1"/>
-          <w:sz w:val="28"/>
-          <w:szCs w:val="28"/>
-        </w:rPr>
-        <w:t>gu</w:t>
-      </w:r>
-      <w:r>
-        <w:rPr>
-          <w:spacing w:val="-4"/>
-          <w:sz w:val="28"/>
-          <w:szCs w:val="28"/>
-        </w:rPr>
-        <w:t>y</w:t>
-      </w:r>
-      <w:r>
-        <w:rPr>
-          <w:sz w:val="28"/>
-          <w:szCs w:val="28"/>
-        </w:rPr>
-        <w:t>ễn</w:t>
-      </w:r>
-      <w:r>
-        <w:rPr>
-          <w:spacing w:val="1"/>
-          <w:sz w:val="28"/>
-          <w:szCs w:val="28"/>
-        </w:rPr>
-        <w:t xml:space="preserve"> </w:t>
-      </w:r>
-      <w:r>
-        <w:rPr>
-          <w:sz w:val="28"/>
-          <w:szCs w:val="28"/>
-        </w:rPr>
-        <w:t>B</w:t>
-      </w:r>
+      </w:pPr>
     </w:p>
     <w:p>
       <w:pPr>
@@ -839,16 +770,8 @@
       <w:pPr>
         <w:spacing w:line="200" w:lineRule="exact"/>
       </w:pPr>
-    </w:p>
-    <w:p>
-      <w:pPr>
-        <w:spacing w:line="200" w:lineRule="exact"/>
-      </w:pPr>
-    </w:p>
-    <w:p>
-      <w:pPr>
-        <w:spacing w:line="200" w:lineRule="exact"/>
-      </w:pPr>
+      <w:bookmarkStart w:id="0" w:name="_GoBack"/>
+      <w:bookmarkEnd w:id="0"/>
     </w:p>
     <w:p>
       <w:pPr>
@@ -865,6 +788,7 @@
           <w:szCs w:val="26"/>
         </w:rPr>
       </w:pPr>
+      <w:proofErr w:type="gramStart"/>
       <w:r>
         <w:rPr>
           <w:b/>
@@ -984,6 +908,7 @@
         </w:rPr>
         <w:t>.</w:t>
       </w:r>
+      <w:proofErr w:type="gramEnd"/>
     </w:p>
     <w:p>
       <w:pPr>
@@ -1018,14 +943,14 @@
         </w:numPr>
         <w:ind w:left="360"/>
       </w:pPr>
-      <w:bookmarkStart w:id="0" w:name="_Toc47856512"/>
-      <w:bookmarkStart w:id="1" w:name="_Toc47856940"/>
+      <w:bookmarkStart w:id="1" w:name="_Toc47856512"/>
+      <w:bookmarkStart w:id="2" w:name="_Toc47856940"/>
       <w:r>
         <w:lastRenderedPageBreak/>
         <w:t>LỜI CAM ĐOAN</w:t>
       </w:r>
-      <w:bookmarkEnd w:id="0"/>
       <w:bookmarkEnd w:id="1"/>
+      <w:bookmarkEnd w:id="2"/>
     </w:p>
     <w:p>
       <w:pPr>
@@ -1042,14 +967,14 @@
       <w:r>
         <w:br w:type="page"/>
       </w:r>
-      <w:bookmarkStart w:id="2" w:name="_Toc47856513"/>
-      <w:bookmarkStart w:id="3" w:name="_Toc47856941"/>
+      <w:bookmarkStart w:id="3" w:name="_Toc47856513"/>
+      <w:bookmarkStart w:id="4" w:name="_Toc47856941"/>
       <w:r>
         <w:lastRenderedPageBreak/>
         <w:t>MỤC LỤC</w:t>
       </w:r>
-      <w:bookmarkEnd w:id="2"/>
       <w:bookmarkEnd w:id="3"/>
+      <w:bookmarkEnd w:id="4"/>
       <w:r>
         <w:fldChar w:fldCharType="begin"/>
       </w:r>
@@ -2976,14 +2901,14 @@
         </w:numPr>
         <w:ind w:left="360"/>
       </w:pPr>
-      <w:bookmarkStart w:id="4" w:name="_Toc47856514"/>
-      <w:bookmarkStart w:id="5" w:name="_Toc47856942"/>
+      <w:bookmarkStart w:id="5" w:name="_Toc47856514"/>
+      <w:bookmarkStart w:id="6" w:name="_Toc47856942"/>
       <w:r>
         <w:lastRenderedPageBreak/>
         <w:t>DANH MỤC TỪ VIẾT TẮT</w:t>
       </w:r>
-      <w:bookmarkEnd w:id="4"/>
       <w:bookmarkEnd w:id="5"/>
+      <w:bookmarkEnd w:id="6"/>
     </w:p>
     <w:tbl>
       <w:tblPr>
@@ -3130,7 +3055,21 @@
         <w:rPr>
           <w:i/>
         </w:rPr>
-        <w:t>&lt;nếu báo cáo không có từ viết tắt thì bỏ trang này&gt;</w:t>
+        <w:t>&lt;</w:t>
+      </w:r>
+      <w:proofErr w:type="gramStart"/>
+      <w:r>
+        <w:rPr>
+          <w:i/>
+        </w:rPr>
+        <w:t>nếu</w:t>
+      </w:r>
+      <w:proofErr w:type="gramEnd"/>
+      <w:r>
+        <w:rPr>
+          <w:i/>
+        </w:rPr>
+        <w:t xml:space="preserve"> báo cáo không có từ viết tắt thì bỏ trang này&gt;</w:t>
       </w:r>
     </w:p>
     <w:p>
@@ -3160,14 +3099,14 @@
         </w:numPr>
         <w:ind w:left="360"/>
       </w:pPr>
-      <w:bookmarkStart w:id="6" w:name="_Toc47856515"/>
-      <w:bookmarkStart w:id="7" w:name="_Toc47856943"/>
+      <w:bookmarkStart w:id="7" w:name="_Toc47856515"/>
+      <w:bookmarkStart w:id="8" w:name="_Toc47856943"/>
       <w:r>
         <w:lastRenderedPageBreak/>
         <w:t>DANH MỤC BẢNG BIỂU</w:t>
       </w:r>
-      <w:bookmarkEnd w:id="6"/>
       <w:bookmarkEnd w:id="7"/>
+      <w:bookmarkEnd w:id="8"/>
     </w:p>
     <w:p>
       <w:pPr>
@@ -3292,14 +3231,14 @@
           <w:noProof/>
         </w:rPr>
       </w:pPr>
-      <w:bookmarkStart w:id="8" w:name="_Toc47856516"/>
-      <w:bookmarkStart w:id="9" w:name="_Toc47856944"/>
+      <w:bookmarkStart w:id="9" w:name="_Toc47856516"/>
+      <w:bookmarkStart w:id="10" w:name="_Toc47856944"/>
       <w:r>
         <w:lastRenderedPageBreak/>
         <w:t>DANH MỤC HÌNH VẼ</w:t>
       </w:r>
-      <w:bookmarkEnd w:id="8"/>
       <w:bookmarkEnd w:id="9"/>
+      <w:bookmarkEnd w:id="10"/>
       <w:r>
         <w:fldChar w:fldCharType="begin"/>
       </w:r>
@@ -3416,14 +3355,14 @@
       <w:pPr>
         <w:pStyle w:val="Heading1"/>
       </w:pPr>
-      <w:bookmarkStart w:id="10" w:name="_Toc47856517"/>
-      <w:bookmarkStart w:id="11" w:name="_Toc47856945"/>
+      <w:bookmarkStart w:id="11" w:name="_Toc47856517"/>
+      <w:bookmarkStart w:id="12" w:name="_Toc47856945"/>
       <w:r>
         <w:lastRenderedPageBreak/>
         <w:t>MÔ TẢ BÀI TOÁN</w:t>
       </w:r>
-      <w:bookmarkEnd w:id="10"/>
       <w:bookmarkEnd w:id="11"/>
+      <w:bookmarkEnd w:id="12"/>
     </w:p>
     <w:p>
       <w:pPr>
@@ -3435,7 +3374,21 @@
     </w:p>
     <w:p>
       <w:r>
-        <w:t>Một cửa hàng tạp hóa tại chợ An Cư cần xây dựng một ứng dụng quản lý nhập hàng ao gồm các chức năng:</w:t>
+        <w:t xml:space="preserve">Một cửa hàng tạp hóa tại chợ </w:t>
+      </w:r>
+      <w:proofErr w:type="gramStart"/>
+      <w:r>
+        <w:t>An</w:t>
+      </w:r>
+      <w:proofErr w:type="gramEnd"/>
+      <w:r>
+        <w:t xml:space="preserve"> Cư cần xây dựng một ứng dụng quản lý nhập hàng </w:t>
+      </w:r>
+      <w:r>
+        <w:t>b</w:t>
+      </w:r>
+      <w:r>
+        <w:t>ao gồm các chức năng:</w:t>
       </w:r>
     </w:p>
     <w:p>
@@ -4027,8 +3980,6 @@
       <w:pPr>
         <w:pStyle w:val="Heading2"/>
       </w:pPr>
-      <w:bookmarkStart w:id="12" w:name="_GoBack"/>
-      <w:bookmarkEnd w:id="12"/>
       <w:r>
         <w:br w:type="page"/>
       </w:r>
@@ -4066,6 +4017,7 @@
       <w:r>
         <w:rPr>
           <w:noProof/>
+          <w:lang w:val="vi-VN" w:eastAsia="vi-VN"/>
         </w:rPr>
         <w:drawing>
           <wp:inline distT="0" distB="0" distL="0" distR="0" wp14:anchorId="64F8AD1A" wp14:editId="3315A77F">
@@ -4119,25 +4071,51 @@
       <w:r>
         <w:t xml:space="preserve">Hình </w:t>
       </w:r>
-      <w:fldSimple w:instr=" STYLEREF 1 \s ">
-        <w:r>
-          <w:rPr>
-            <w:noProof/>
-          </w:rPr>
-          <w:t>2</w:t>
-        </w:r>
-      </w:fldSimple>
+      <w:r>
+        <w:fldChar w:fldCharType="begin"/>
+      </w:r>
+      <w:r>
+        <w:instrText xml:space="preserve"> STYLEREF 1 \s </w:instrText>
+      </w:r>
+      <w:r>
+        <w:fldChar w:fldCharType="separate"/>
+      </w:r>
+      <w:r>
+        <w:rPr>
+          <w:noProof/>
+        </w:rPr>
+        <w:t>2</w:t>
+      </w:r>
+      <w:r>
+        <w:rPr>
+          <w:noProof/>
+        </w:rPr>
+        <w:fldChar w:fldCharType="end"/>
+      </w:r>
       <w:r>
         <w:noBreakHyphen/>
       </w:r>
-      <w:fldSimple w:instr=" SEQ Hình \* ARABIC \s 1 ">
-        <w:r>
-          <w:rPr>
-            <w:noProof/>
-          </w:rPr>
-          <w:t>1</w:t>
-        </w:r>
-      </w:fldSimple>
+      <w:r>
+        <w:fldChar w:fldCharType="begin"/>
+      </w:r>
+      <w:r>
+        <w:instrText xml:space="preserve"> SEQ Hình \* ARABIC \s 1 </w:instrText>
+      </w:r>
+      <w:r>
+        <w:fldChar w:fldCharType="separate"/>
+      </w:r>
+      <w:r>
+        <w:rPr>
+          <w:noProof/>
+        </w:rPr>
+        <w:t>1</w:t>
+      </w:r>
+      <w:r>
+        <w:rPr>
+          <w:noProof/>
+        </w:rPr>
+        <w:fldChar w:fldCharType="end"/>
+      </w:r>
       <w:r>
         <w:t xml:space="preserve"> Ví dụ về caption cho hình ảnh</w:t>
       </w:r>
@@ -4345,6 +4323,7 @@
           <w:i/>
         </w:rPr>
       </w:pPr>
+      <w:proofErr w:type="gramStart"/>
       <w:r>
         <w:rPr>
           <w:i/>
@@ -4355,7 +4334,14 @@
         <w:rPr>
           <w:i/>
         </w:rPr>
-        <w:t>Phần này trình bày những hồ sơ, tài liệu có liên quan tới đề tài. Nếu không có thì xóa bỏ phần này</w:t>
+        <w:t>Phần này trình bày những hồ sơ, tài liệu có liên quan tới đề tài.</w:t>
+      </w:r>
+      <w:proofErr w:type="gramEnd"/>
+      <w:r>
+        <w:rPr>
+          <w:i/>
+        </w:rPr>
+        <w:t xml:space="preserve"> Nếu không có thì xóa bỏ phần này</w:t>
       </w:r>
       <w:r>
         <w:rPr>
@@ -4451,7 +4437,7 @@
           <w:rPr>
             <w:noProof/>
           </w:rPr>
-          <w:t>7</w:t>
+          <w:t>i</w:t>
         </w:r>
         <w:r>
           <w:rPr>
@@ -5525,6 +5511,21 @@
       <w:szCs w:val="22"/>
     </w:rPr>
   </w:style>
+  <w:style w:type="paragraph" w:styleId="NoSpacing">
+    <w:name w:val="No Spacing"/>
+    <w:uiPriority w:val="1"/>
+    <w:qFormat/>
+    <w:rsid w:val="00B17DC3"/>
+    <w:pPr>
+      <w:spacing w:after="0" w:line="240" w:lineRule="auto"/>
+      <w:jc w:val="both"/>
+    </w:pPr>
+    <w:rPr>
+      <w:rFonts w:ascii="Times New Roman" w:eastAsia="Times New Roman" w:hAnsi="Times New Roman" w:cs="Times New Roman"/>
+      <w:sz w:val="26"/>
+      <w:szCs w:val="20"/>
+    </w:rPr>
+  </w:style>
 </w:styles>
 </file>
 
@@ -6334,6 +6335,21 @@
     <w:rPr>
       <w:rFonts w:eastAsiaTheme="minorHAnsi" w:cstheme="minorBidi"/>
       <w:szCs w:val="22"/>
+    </w:rPr>
+  </w:style>
+  <w:style w:type="paragraph" w:styleId="NoSpacing">
+    <w:name w:val="No Spacing"/>
+    <w:uiPriority w:val="1"/>
+    <w:qFormat/>
+    <w:rsid w:val="00B17DC3"/>
+    <w:pPr>
+      <w:spacing w:after="0" w:line="240" w:lineRule="auto"/>
+      <w:jc w:val="both"/>
+    </w:pPr>
+    <w:rPr>
+      <w:rFonts w:ascii="Times New Roman" w:eastAsia="Times New Roman" w:hAnsi="Times New Roman" w:cs="Times New Roman"/>
+      <w:sz w:val="26"/>
+      <w:szCs w:val="20"/>
     </w:rPr>
   </w:style>
 </w:styles>
@@ -6629,7 +6645,7 @@
 </file>
 
 <file path=customXml/itemProps1.xml><?xml version="1.0" encoding="utf-8"?>
-<ds:datastoreItem xmlns:ds="http://schemas.openxmlformats.org/officeDocument/2006/customXml" ds:itemID="{AD9775AE-B920-4B72-9B96-0E051D4DD031}">
+<ds:datastoreItem xmlns:ds="http://schemas.openxmlformats.org/officeDocument/2006/customXml" ds:itemID="{0DDBF291-2D27-4725-A646-45CD84023153}">
   <ds:schemaRefs>
     <ds:schemaRef ds:uri="http://schemas.openxmlformats.org/officeDocument/2006/bibliography"/>
   </ds:schemaRefs>

</xml_diff>

<commit_message>
Update báo cáo nhóm 3 - bổ sung đề bài
</commit_message>
<xml_diff>
--- a/03/MauBaoCao_BaiTapDuAn.docx
+++ b/03/MauBaoCao_BaiTapDuAn.docx
@@ -316,7 +316,6 @@
       <w:r>
         <w:rPr>
           <w:noProof/>
-          <w:lang w:val="vi-VN" w:eastAsia="vi-VN"/>
         </w:rPr>
         <w:drawing>
           <wp:inline distT="0" distB="0" distL="0" distR="0" wp14:anchorId="3AF9AC10" wp14:editId="174AB835">
@@ -770,8 +769,6 @@
       <w:pPr>
         <w:spacing w:line="200" w:lineRule="exact"/>
       </w:pPr>
-      <w:bookmarkStart w:id="0" w:name="_GoBack"/>
-      <w:bookmarkEnd w:id="0"/>
     </w:p>
     <w:p>
       <w:pPr>
@@ -788,7 +785,6 @@
           <w:szCs w:val="26"/>
         </w:rPr>
       </w:pPr>
-      <w:proofErr w:type="gramStart"/>
       <w:r>
         <w:rPr>
           <w:b/>
@@ -908,7 +904,6 @@
         </w:rPr>
         <w:t>.</w:t>
       </w:r>
-      <w:proofErr w:type="gramEnd"/>
     </w:p>
     <w:p>
       <w:pPr>
@@ -943,14 +938,14 @@
         </w:numPr>
         <w:ind w:left="360"/>
       </w:pPr>
-      <w:bookmarkStart w:id="1" w:name="_Toc47856512"/>
-      <w:bookmarkStart w:id="2" w:name="_Toc47856940"/>
+      <w:bookmarkStart w:id="0" w:name="_Toc47856512"/>
+      <w:bookmarkStart w:id="1" w:name="_Toc47856940"/>
       <w:r>
         <w:lastRenderedPageBreak/>
         <w:t>LỜI CAM ĐOAN</w:t>
       </w:r>
+      <w:bookmarkEnd w:id="0"/>
       <w:bookmarkEnd w:id="1"/>
-      <w:bookmarkEnd w:id="2"/>
     </w:p>
     <w:p>
       <w:pPr>
@@ -967,14 +962,14 @@
       <w:r>
         <w:br w:type="page"/>
       </w:r>
-      <w:bookmarkStart w:id="3" w:name="_Toc47856513"/>
-      <w:bookmarkStart w:id="4" w:name="_Toc47856941"/>
+      <w:bookmarkStart w:id="2" w:name="_Toc47856513"/>
+      <w:bookmarkStart w:id="3" w:name="_Toc47856941"/>
       <w:r>
         <w:lastRenderedPageBreak/>
         <w:t>MỤC LỤC</w:t>
       </w:r>
+      <w:bookmarkEnd w:id="2"/>
       <w:bookmarkEnd w:id="3"/>
-      <w:bookmarkEnd w:id="4"/>
       <w:r>
         <w:fldChar w:fldCharType="begin"/>
       </w:r>
@@ -2901,14 +2896,14 @@
         </w:numPr>
         <w:ind w:left="360"/>
       </w:pPr>
-      <w:bookmarkStart w:id="5" w:name="_Toc47856514"/>
-      <w:bookmarkStart w:id="6" w:name="_Toc47856942"/>
+      <w:bookmarkStart w:id="4" w:name="_Toc47856514"/>
+      <w:bookmarkStart w:id="5" w:name="_Toc47856942"/>
       <w:r>
         <w:lastRenderedPageBreak/>
         <w:t>DANH MỤC TỪ VIẾT TẮT</w:t>
       </w:r>
+      <w:bookmarkEnd w:id="4"/>
       <w:bookmarkEnd w:id="5"/>
-      <w:bookmarkEnd w:id="6"/>
     </w:p>
     <w:tbl>
       <w:tblPr>
@@ -3055,21 +3050,7 @@
         <w:rPr>
           <w:i/>
         </w:rPr>
-        <w:t>&lt;</w:t>
-      </w:r>
-      <w:proofErr w:type="gramStart"/>
-      <w:r>
-        <w:rPr>
-          <w:i/>
-        </w:rPr>
-        <w:t>nếu</w:t>
-      </w:r>
-      <w:proofErr w:type="gramEnd"/>
-      <w:r>
-        <w:rPr>
-          <w:i/>
-        </w:rPr>
-        <w:t xml:space="preserve"> báo cáo không có từ viết tắt thì bỏ trang này&gt;</w:t>
+        <w:t>&lt;nếu báo cáo không có từ viết tắt thì bỏ trang này&gt;</w:t>
       </w:r>
     </w:p>
     <w:p>
@@ -3099,14 +3080,14 @@
         </w:numPr>
         <w:ind w:left="360"/>
       </w:pPr>
-      <w:bookmarkStart w:id="7" w:name="_Toc47856515"/>
-      <w:bookmarkStart w:id="8" w:name="_Toc47856943"/>
+      <w:bookmarkStart w:id="6" w:name="_Toc47856515"/>
+      <w:bookmarkStart w:id="7" w:name="_Toc47856943"/>
       <w:r>
         <w:lastRenderedPageBreak/>
         <w:t>DANH MỤC BẢNG BIỂU</w:t>
       </w:r>
+      <w:bookmarkEnd w:id="6"/>
       <w:bookmarkEnd w:id="7"/>
-      <w:bookmarkEnd w:id="8"/>
     </w:p>
     <w:p>
       <w:pPr>
@@ -3231,14 +3212,14 @@
           <w:noProof/>
         </w:rPr>
       </w:pPr>
-      <w:bookmarkStart w:id="9" w:name="_Toc47856516"/>
-      <w:bookmarkStart w:id="10" w:name="_Toc47856944"/>
+      <w:bookmarkStart w:id="8" w:name="_Toc47856516"/>
+      <w:bookmarkStart w:id="9" w:name="_Toc47856944"/>
       <w:r>
         <w:lastRenderedPageBreak/>
         <w:t>DANH MỤC HÌNH VẼ</w:t>
       </w:r>
+      <w:bookmarkEnd w:id="8"/>
       <w:bookmarkEnd w:id="9"/>
-      <w:bookmarkEnd w:id="10"/>
       <w:r>
         <w:fldChar w:fldCharType="begin"/>
       </w:r>
@@ -3355,14 +3336,14 @@
       <w:pPr>
         <w:pStyle w:val="Heading1"/>
       </w:pPr>
-      <w:bookmarkStart w:id="11" w:name="_Toc47856517"/>
-      <w:bookmarkStart w:id="12" w:name="_Toc47856945"/>
+      <w:bookmarkStart w:id="10" w:name="_Toc47856517"/>
+      <w:bookmarkStart w:id="11" w:name="_Toc47856945"/>
       <w:r>
         <w:lastRenderedPageBreak/>
         <w:t>MÔ TẢ BÀI TOÁN</w:t>
       </w:r>
+      <w:bookmarkEnd w:id="10"/>
       <w:bookmarkEnd w:id="11"/>
-      <w:bookmarkEnd w:id="12"/>
     </w:p>
     <w:p>
       <w:pPr>
@@ -3374,15 +3355,7 @@
     </w:p>
     <w:p>
       <w:r>
-        <w:t xml:space="preserve">Một cửa hàng tạp hóa tại chợ </w:t>
-      </w:r>
-      <w:proofErr w:type="gramStart"/>
-      <w:r>
-        <w:t>An</w:t>
-      </w:r>
-      <w:proofErr w:type="gramEnd"/>
-      <w:r>
-        <w:t xml:space="preserve"> Cư cần xây dựng một ứng dụng quản lý nhập hàng </w:t>
+        <w:t xml:space="preserve">Một cửa hàng tạp hóa tại chợ An Cư cần xây dựng một ứng dụng quản lý nhập hàng </w:t>
       </w:r>
       <w:r>
         <w:t>b</w:t>
@@ -3976,10 +3949,554 @@
         </w:tc>
       </w:tr>
     </w:tbl>
-    <w:p>
-      <w:pPr>
-        <w:pStyle w:val="Heading2"/>
-      </w:pPr>
+    <w:p/>
+    <w:p>
+      <w:pPr>
+        <w:rPr>
+          <w:b/>
+        </w:rPr>
+      </w:pPr>
+      <w:r>
+        <w:rPr>
+          <w:b/>
+        </w:rPr>
+        <w:t>HOA_DON_NHAP</w:t>
+      </w:r>
+    </w:p>
+    <w:tbl>
+      <w:tblPr>
+        <w:tblStyle w:val="TableGrid"/>
+        <w:tblW w:w="0" w:type="auto"/>
+        <w:tblLook w:val="04A0" w:firstRow="1" w:lastRow="0" w:firstColumn="1" w:lastColumn="0" w:noHBand="0" w:noVBand="1"/>
+      </w:tblPr>
+      <w:tblGrid>
+        <w:gridCol w:w="1728"/>
+        <w:gridCol w:w="2520"/>
+        <w:gridCol w:w="1620"/>
+        <w:gridCol w:w="3708"/>
+      </w:tblGrid>
+      <w:tr>
+        <w:tc>
+          <w:tcPr>
+            <w:tcW w:w="1728" w:type="dxa"/>
+          </w:tcPr>
+          <w:p>
+            <w:pPr>
+              <w:jc w:val="center"/>
+              <w:rPr>
+                <w:b/>
+              </w:rPr>
+            </w:pPr>
+            <w:r>
+              <w:rPr>
+                <w:b/>
+              </w:rPr>
+              <w:t>Tên cột</w:t>
+            </w:r>
+          </w:p>
+        </w:tc>
+        <w:tc>
+          <w:tcPr>
+            <w:tcW w:w="2520" w:type="dxa"/>
+          </w:tcPr>
+          <w:p>
+            <w:pPr>
+              <w:jc w:val="center"/>
+              <w:rPr>
+                <w:b/>
+              </w:rPr>
+            </w:pPr>
+            <w:r>
+              <w:rPr>
+                <w:b/>
+              </w:rPr>
+              <w:t>Kiểu dữ liệu</w:t>
+            </w:r>
+          </w:p>
+        </w:tc>
+        <w:tc>
+          <w:tcPr>
+            <w:tcW w:w="1620" w:type="dxa"/>
+          </w:tcPr>
+          <w:p>
+            <w:pPr>
+              <w:jc w:val="center"/>
+              <w:rPr>
+                <w:b/>
+              </w:rPr>
+            </w:pPr>
+            <w:r>
+              <w:rPr>
+                <w:b/>
+              </w:rPr>
+              <w:t>Khóa</w:t>
+            </w:r>
+          </w:p>
+        </w:tc>
+        <w:tc>
+          <w:tcPr>
+            <w:tcW w:w="3708" w:type="dxa"/>
+          </w:tcPr>
+          <w:p>
+            <w:pPr>
+              <w:jc w:val="center"/>
+              <w:rPr>
+                <w:b/>
+              </w:rPr>
+            </w:pPr>
+            <w:r>
+              <w:rPr>
+                <w:b/>
+              </w:rPr>
+              <w:t>Mô tả</w:t>
+            </w:r>
+          </w:p>
+        </w:tc>
+      </w:tr>
+      <w:tr>
+        <w:tc>
+          <w:tcPr>
+            <w:tcW w:w="1728" w:type="dxa"/>
+          </w:tcPr>
+          <w:p>
+            <w:r>
+              <w:t>MaHDN</w:t>
+            </w:r>
+          </w:p>
+        </w:tc>
+        <w:tc>
+          <w:tcPr>
+            <w:tcW w:w="2520" w:type="dxa"/>
+          </w:tcPr>
+          <w:p>
+            <w:r>
+              <w:t>INT</w:t>
+            </w:r>
+          </w:p>
+        </w:tc>
+        <w:tc>
+          <w:tcPr>
+            <w:tcW w:w="1620" w:type="dxa"/>
+          </w:tcPr>
+          <w:p>
+            <w:r>
+              <w:t>Khóa chính</w:t>
+            </w:r>
+          </w:p>
+        </w:tc>
+        <w:tc>
+          <w:tcPr>
+            <w:tcW w:w="3708" w:type="dxa"/>
+          </w:tcPr>
+          <w:p/>
+        </w:tc>
+      </w:tr>
+      <w:tr>
+        <w:tc>
+          <w:tcPr>
+            <w:tcW w:w="1728" w:type="dxa"/>
+          </w:tcPr>
+          <w:p>
+            <w:r>
+              <w:t>NgayBan</w:t>
+            </w:r>
+          </w:p>
+        </w:tc>
+        <w:tc>
+          <w:tcPr>
+            <w:tcW w:w="2520" w:type="dxa"/>
+          </w:tcPr>
+          <w:p>
+            <w:r>
+              <w:t>DATE</w:t>
+            </w:r>
+          </w:p>
+        </w:tc>
+        <w:tc>
+          <w:tcPr>
+            <w:tcW w:w="1620" w:type="dxa"/>
+          </w:tcPr>
+          <w:p/>
+        </w:tc>
+        <w:tc>
+          <w:tcPr>
+            <w:tcW w:w="3708" w:type="dxa"/>
+          </w:tcPr>
+          <w:p/>
+        </w:tc>
+      </w:tr>
+      <w:tr>
+        <w:tc>
+          <w:tcPr>
+            <w:tcW w:w="1728" w:type="dxa"/>
+          </w:tcPr>
+          <w:p>
+            <w:r>
+              <w:t>GioBan</w:t>
+            </w:r>
+          </w:p>
+        </w:tc>
+        <w:tc>
+          <w:tcPr>
+            <w:tcW w:w="2520" w:type="dxa"/>
+          </w:tcPr>
+          <w:p>
+            <w:r>
+              <w:t>TIME</w:t>
+            </w:r>
+          </w:p>
+        </w:tc>
+        <w:tc>
+          <w:tcPr>
+            <w:tcW w:w="1620" w:type="dxa"/>
+          </w:tcPr>
+          <w:p/>
+        </w:tc>
+        <w:tc>
+          <w:tcPr>
+            <w:tcW w:w="3708" w:type="dxa"/>
+          </w:tcPr>
+          <w:p/>
+        </w:tc>
+      </w:tr>
+      <w:tr>
+        <w:tc>
+          <w:tcPr>
+            <w:tcW w:w="1728" w:type="dxa"/>
+          </w:tcPr>
+          <w:p>
+            <w:r>
+              <w:t>MaCC</w:t>
+            </w:r>
+          </w:p>
+        </w:tc>
+        <w:tc>
+          <w:tcPr>
+            <w:tcW w:w="2520" w:type="dxa"/>
+          </w:tcPr>
+          <w:p>
+            <w:r>
+              <w:t>INT</w:t>
+            </w:r>
+          </w:p>
+        </w:tc>
+        <w:tc>
+          <w:tcPr>
+            <w:tcW w:w="1620" w:type="dxa"/>
+          </w:tcPr>
+          <w:p>
+            <w:r>
+              <w:t>Khóa ngoại</w:t>
+            </w:r>
+            <w:r>
+              <w:t>, khóa chính</w:t>
+            </w:r>
+            <w:bookmarkStart w:id="12" w:name="_GoBack"/>
+            <w:bookmarkEnd w:id="12"/>
+          </w:p>
+        </w:tc>
+        <w:tc>
+          <w:tcPr>
+            <w:tcW w:w="3708" w:type="dxa"/>
+          </w:tcPr>
+          <w:p/>
+        </w:tc>
+      </w:tr>
+      <w:tr>
+        <w:tc>
+          <w:tcPr>
+            <w:tcW w:w="1728" w:type="dxa"/>
+          </w:tcPr>
+          <w:p>
+            <w:r>
+              <w:t>TongTien</w:t>
+            </w:r>
+          </w:p>
+        </w:tc>
+        <w:tc>
+          <w:tcPr>
+            <w:tcW w:w="2520" w:type="dxa"/>
+          </w:tcPr>
+          <w:p>
+            <w:r>
+              <w:t>INT</w:t>
+            </w:r>
+          </w:p>
+        </w:tc>
+        <w:tc>
+          <w:tcPr>
+            <w:tcW w:w="1620" w:type="dxa"/>
+          </w:tcPr>
+          <w:p/>
+        </w:tc>
+        <w:tc>
+          <w:tcPr>
+            <w:tcW w:w="3708" w:type="dxa"/>
+          </w:tcPr>
+          <w:p/>
+        </w:tc>
+      </w:tr>
+    </w:tbl>
+    <w:p>
+      <w:pPr>
+        <w:rPr>
+          <w:b/>
+        </w:rPr>
+      </w:pPr>
+    </w:p>
+    <w:p>
+      <w:pPr>
+        <w:rPr>
+          <w:b/>
+        </w:rPr>
+      </w:pPr>
+      <w:r>
+        <w:rPr>
+          <w:b/>
+        </w:rPr>
+        <w:t>HDNHAP_CHI_TIET</w:t>
+      </w:r>
+    </w:p>
+    <w:tbl>
+      <w:tblPr>
+        <w:tblStyle w:val="TableGrid"/>
+        <w:tblW w:w="0" w:type="auto"/>
+        <w:tblLook w:val="04A0" w:firstRow="1" w:lastRow="0" w:firstColumn="1" w:lastColumn="0" w:noHBand="0" w:noVBand="1"/>
+      </w:tblPr>
+      <w:tblGrid>
+        <w:gridCol w:w="1733"/>
+        <w:gridCol w:w="2520"/>
+        <w:gridCol w:w="1620"/>
+        <w:gridCol w:w="3708"/>
+      </w:tblGrid>
+      <w:tr>
+        <w:tc>
+          <w:tcPr>
+            <w:tcW w:w="1728" w:type="dxa"/>
+          </w:tcPr>
+          <w:p>
+            <w:pPr>
+              <w:jc w:val="center"/>
+              <w:rPr>
+                <w:b/>
+              </w:rPr>
+            </w:pPr>
+            <w:r>
+              <w:rPr>
+                <w:b/>
+              </w:rPr>
+              <w:t>Tên cột</w:t>
+            </w:r>
+          </w:p>
+        </w:tc>
+        <w:tc>
+          <w:tcPr>
+            <w:tcW w:w="2520" w:type="dxa"/>
+          </w:tcPr>
+          <w:p>
+            <w:pPr>
+              <w:jc w:val="center"/>
+              <w:rPr>
+                <w:b/>
+              </w:rPr>
+            </w:pPr>
+            <w:r>
+              <w:rPr>
+                <w:b/>
+              </w:rPr>
+              <w:t>Kiểu dữ liệu</w:t>
+            </w:r>
+          </w:p>
+        </w:tc>
+        <w:tc>
+          <w:tcPr>
+            <w:tcW w:w="1620" w:type="dxa"/>
+          </w:tcPr>
+          <w:p>
+            <w:pPr>
+              <w:jc w:val="center"/>
+              <w:rPr>
+                <w:b/>
+              </w:rPr>
+            </w:pPr>
+            <w:r>
+              <w:rPr>
+                <w:b/>
+              </w:rPr>
+              <w:t>Khóa</w:t>
+            </w:r>
+          </w:p>
+        </w:tc>
+        <w:tc>
+          <w:tcPr>
+            <w:tcW w:w="3708" w:type="dxa"/>
+          </w:tcPr>
+          <w:p>
+            <w:pPr>
+              <w:jc w:val="center"/>
+              <w:rPr>
+                <w:b/>
+              </w:rPr>
+            </w:pPr>
+            <w:r>
+              <w:rPr>
+                <w:b/>
+              </w:rPr>
+              <w:t>Mô tả</w:t>
+            </w:r>
+          </w:p>
+        </w:tc>
+      </w:tr>
+      <w:tr>
+        <w:tc>
+          <w:tcPr>
+            <w:tcW w:w="1728" w:type="dxa"/>
+          </w:tcPr>
+          <w:p>
+            <w:r>
+              <w:t>MaHDN</w:t>
+            </w:r>
+          </w:p>
+        </w:tc>
+        <w:tc>
+          <w:tcPr>
+            <w:tcW w:w="2520" w:type="dxa"/>
+          </w:tcPr>
+          <w:p>
+            <w:r>
+              <w:t>INT</w:t>
+            </w:r>
+          </w:p>
+        </w:tc>
+        <w:tc>
+          <w:tcPr>
+            <w:tcW w:w="1620" w:type="dxa"/>
+          </w:tcPr>
+          <w:p>
+            <w:r>
+              <w:t>Khóa chính, Khóa ngoại</w:t>
+            </w:r>
+          </w:p>
+        </w:tc>
+        <w:tc>
+          <w:tcPr>
+            <w:tcW w:w="3708" w:type="dxa"/>
+          </w:tcPr>
+          <w:p/>
+        </w:tc>
+      </w:tr>
+      <w:tr>
+        <w:tc>
+          <w:tcPr>
+            <w:tcW w:w="1728" w:type="dxa"/>
+          </w:tcPr>
+          <w:p>
+            <w:r>
+              <w:t>MaH</w:t>
+            </w:r>
+          </w:p>
+        </w:tc>
+        <w:tc>
+          <w:tcPr>
+            <w:tcW w:w="2520" w:type="dxa"/>
+          </w:tcPr>
+          <w:p>
+            <w:r>
+              <w:t>INT</w:t>
+            </w:r>
+          </w:p>
+        </w:tc>
+        <w:tc>
+          <w:tcPr>
+            <w:tcW w:w="1620" w:type="dxa"/>
+          </w:tcPr>
+          <w:p>
+            <w:r>
+              <w:t>Khóa chính, Khóa ngoại</w:t>
+            </w:r>
+          </w:p>
+        </w:tc>
+        <w:tc>
+          <w:tcPr>
+            <w:tcW w:w="3708" w:type="dxa"/>
+          </w:tcPr>
+          <w:p/>
+        </w:tc>
+      </w:tr>
+      <w:tr>
+        <w:tc>
+          <w:tcPr>
+            <w:tcW w:w="1728" w:type="dxa"/>
+          </w:tcPr>
+          <w:p>
+            <w:r>
+              <w:t>SoLuongNhap</w:t>
+            </w:r>
+          </w:p>
+        </w:tc>
+        <w:tc>
+          <w:tcPr>
+            <w:tcW w:w="2520" w:type="dxa"/>
+          </w:tcPr>
+          <w:p>
+            <w:r>
+              <w:t>INT</w:t>
+            </w:r>
+          </w:p>
+        </w:tc>
+        <w:tc>
+          <w:tcPr>
+            <w:tcW w:w="1620" w:type="dxa"/>
+          </w:tcPr>
+          <w:p/>
+        </w:tc>
+        <w:tc>
+          <w:tcPr>
+            <w:tcW w:w="3708" w:type="dxa"/>
+          </w:tcPr>
+          <w:p/>
+        </w:tc>
+      </w:tr>
+      <w:tr>
+        <w:tc>
+          <w:tcPr>
+            <w:tcW w:w="1728" w:type="dxa"/>
+          </w:tcPr>
+          <w:p>
+            <w:r>
+              <w:t>ThanhTien</w:t>
+            </w:r>
+          </w:p>
+        </w:tc>
+        <w:tc>
+          <w:tcPr>
+            <w:tcW w:w="2520" w:type="dxa"/>
+          </w:tcPr>
+          <w:p>
+            <w:r>
+              <w:t>INT</w:t>
+            </w:r>
+          </w:p>
+        </w:tc>
+        <w:tc>
+          <w:tcPr>
+            <w:tcW w:w="1620" w:type="dxa"/>
+          </w:tcPr>
+          <w:p/>
+        </w:tc>
+        <w:tc>
+          <w:tcPr>
+            <w:tcW w:w="3708" w:type="dxa"/>
+          </w:tcPr>
+          <w:p>
+            <w:r>
+              <w:t>= DonGiaNhap*SoLuongBan</w:t>
+            </w:r>
+          </w:p>
+        </w:tc>
+      </w:tr>
+    </w:tbl>
+    <w:p>
       <w:r>
         <w:br w:type="page"/>
       </w:r>
@@ -4017,7 +4534,6 @@
       <w:r>
         <w:rPr>
           <w:noProof/>
-          <w:lang w:val="vi-VN" w:eastAsia="vi-VN"/>
         </w:rPr>
         <w:drawing>
           <wp:inline distT="0" distB="0" distL="0" distR="0" wp14:anchorId="64F8AD1A" wp14:editId="3315A77F">
@@ -4071,51 +4587,25 @@
       <w:r>
         <w:t xml:space="preserve">Hình </w:t>
       </w:r>
-      <w:r>
-        <w:fldChar w:fldCharType="begin"/>
-      </w:r>
-      <w:r>
-        <w:instrText xml:space="preserve"> STYLEREF 1 \s </w:instrText>
-      </w:r>
-      <w:r>
-        <w:fldChar w:fldCharType="separate"/>
-      </w:r>
-      <w:r>
-        <w:rPr>
-          <w:noProof/>
-        </w:rPr>
-        <w:t>2</w:t>
-      </w:r>
-      <w:r>
-        <w:rPr>
-          <w:noProof/>
-        </w:rPr>
-        <w:fldChar w:fldCharType="end"/>
-      </w:r>
+      <w:fldSimple w:instr=" STYLEREF 1 \s ">
+        <w:r>
+          <w:rPr>
+            <w:noProof/>
+          </w:rPr>
+          <w:t>2</w:t>
+        </w:r>
+      </w:fldSimple>
       <w:r>
         <w:noBreakHyphen/>
       </w:r>
-      <w:r>
-        <w:fldChar w:fldCharType="begin"/>
-      </w:r>
-      <w:r>
-        <w:instrText xml:space="preserve"> SEQ Hình \* ARABIC \s 1 </w:instrText>
-      </w:r>
-      <w:r>
-        <w:fldChar w:fldCharType="separate"/>
-      </w:r>
-      <w:r>
-        <w:rPr>
-          <w:noProof/>
-        </w:rPr>
-        <w:t>1</w:t>
-      </w:r>
-      <w:r>
-        <w:rPr>
-          <w:noProof/>
-        </w:rPr>
-        <w:fldChar w:fldCharType="end"/>
-      </w:r>
+      <w:fldSimple w:instr=" SEQ Hình \* ARABIC \s 1 ">
+        <w:r>
+          <w:rPr>
+            <w:noProof/>
+          </w:rPr>
+          <w:t>1</w:t>
+        </w:r>
+      </w:fldSimple>
       <w:r>
         <w:t xml:space="preserve"> Ví dụ về caption cho hình ảnh</w:t>
       </w:r>
@@ -4323,7 +4813,6 @@
           <w:i/>
         </w:rPr>
       </w:pPr>
-      <w:proofErr w:type="gramStart"/>
       <w:r>
         <w:rPr>
           <w:i/>
@@ -4334,14 +4823,7 @@
         <w:rPr>
           <w:i/>
         </w:rPr>
-        <w:t>Phần này trình bày những hồ sơ, tài liệu có liên quan tới đề tài.</w:t>
-      </w:r>
-      <w:proofErr w:type="gramEnd"/>
-      <w:r>
-        <w:rPr>
-          <w:i/>
-        </w:rPr>
-        <w:t xml:space="preserve"> Nếu không có thì xóa bỏ phần này</w:t>
+        <w:t>Phần này trình bày những hồ sơ, tài liệu có liên quan tới đề tài. Nếu không có thì xóa bỏ phần này</w:t>
       </w:r>
       <w:r>
         <w:rPr>
@@ -4437,7 +4919,7 @@
           <w:rPr>
             <w:noProof/>
           </w:rPr>
-          <w:t>i</w:t>
+          <w:t>2</w:t>
         </w:r>
         <w:r>
           <w:rPr>
@@ -6645,7 +7127,7 @@
 </file>
 
 <file path=customXml/itemProps1.xml><?xml version="1.0" encoding="utf-8"?>
-<ds:datastoreItem xmlns:ds="http://schemas.openxmlformats.org/officeDocument/2006/customXml" ds:itemID="{0DDBF291-2D27-4725-A646-45CD84023153}">
+<ds:datastoreItem xmlns:ds="http://schemas.openxmlformats.org/officeDocument/2006/customXml" ds:itemID="{DDBEE53A-57FE-43B8-AFD4-A9BD17187496}">
   <ds:schemaRefs>
     <ds:schemaRef ds:uri="http://schemas.openxmlformats.org/officeDocument/2006/bibliography"/>
   </ds:schemaRefs>

</xml_diff>